<commit_message>
feat: download laporan dshboard
</commit_message>
<xml_diff>
--- a/public/templates/template_pks.docx
+++ b/public/templates/template_pks.docx
@@ -14,15 +14,15 @@
         <mc:AlternateContent>
           <mc:Choice Requires="wps">
             <w:drawing>
-              <wp:anchor distT="0" distB="0" distL="114300" distR="114300" simplePos="0" relativeHeight="251660288" behindDoc="0" locked="0" layoutInCell="1" allowOverlap="1" wp14:anchorId="4DE4FADB" wp14:editId="2C736D11">
+              <wp:anchor distT="0" distB="0" distL="114300" distR="114300" simplePos="0" relativeHeight="251660288" behindDoc="0" locked="0" layoutInCell="1" allowOverlap="1" wp14:anchorId="4DE4FADB" wp14:editId="3067D596">
                 <wp:simplePos x="0" y="0"/>
                 <wp:positionH relativeFrom="column">
                   <wp:posOffset>4526280</wp:posOffset>
                 </wp:positionH>
                 <wp:positionV relativeFrom="paragraph">
-                  <wp:posOffset>114300</wp:posOffset>
+                  <wp:posOffset>7620</wp:posOffset>
                 </wp:positionV>
-                <wp:extent cx="1834515" cy="1026091"/>
+                <wp:extent cx="1834515" cy="1173480"/>
                 <wp:effectExtent l="0" t="0" r="0" b="0"/>
                 <wp:wrapNone/>
                 <wp:docPr id="966021620" name="Persegi Panjang 1848966193"/>
@@ -34,7 +34,7 @@
                       <wps:spPr>
                         <a:xfrm>
                           <a:off x="0" y="0"/>
-                          <a:ext cx="1834515" cy="1026091"/>
+                          <a:ext cx="1834515" cy="1173480"/>
                         </a:xfrm>
                         <a:prstGeom prst="rect">
                           <a:avLst/>
@@ -83,12 +83,15 @@
                 <wp14:sizeRelH relativeFrom="margin">
                   <wp14:pctWidth>0</wp14:pctWidth>
                 </wp14:sizeRelH>
+                <wp14:sizeRelV relativeFrom="margin">
+                  <wp14:pctHeight>0</wp14:pctHeight>
+                </wp14:sizeRelV>
               </wp:anchor>
             </w:drawing>
           </mc:Choice>
           <mc:Fallback>
             <w:pict>
-              <v:rect w14:anchorId="4DE4FADB" id="Persegi Panjang 1848966193" o:spid="_x0000_s1026" style="position:absolute;left:0;text-align:left;margin-left:356.4pt;margin-top:9pt;width:144.45pt;height:80.8pt;z-index:251660288;visibility:visible;mso-wrap-style:square;mso-width-percent:0;mso-wrap-distance-left:9pt;mso-wrap-distance-top:0;mso-wrap-distance-right:9pt;mso-wrap-distance-bottom:0;mso-position-horizontal:absolute;mso-position-horizontal-relative:text;mso-position-vertical:absolute;mso-position-vertical-relative:text;mso-width-percent:0;mso-width-relative:margin;v-text-anchor:middle" o:gfxdata="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" filled="f" stroked="f">
+              <v:rect w14:anchorId="4DE4FADB" id="Persegi Panjang 1848966193" o:spid="_x0000_s1026" style="position:absolute;left:0;text-align:left;margin-left:356.4pt;margin-top:.6pt;width:144.45pt;height:92.4pt;z-index:251660288;visibility:visible;mso-wrap-style:square;mso-width-percent:0;mso-height-percent:0;mso-wrap-distance-left:9pt;mso-wrap-distance-top:0;mso-wrap-distance-right:9pt;mso-wrap-distance-bottom:0;mso-position-horizontal:absolute;mso-position-horizontal-relative:text;mso-position-vertical:absolute;mso-position-vertical-relative:text;mso-width-percent:0;mso-height-percent:0;mso-width-relative:margin;mso-height-relative:margin;v-text-anchor:middle" o:gfxdata="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" filled="f" stroked="f">
                 <v:stroke startarrowwidth="narrow" startarrowlength="short" endarrowwidth="narrow" endarrowlength="short" joinstyle="round"/>
                 <v:textbox inset="2.53958mm,2.53958mm,2.53958mm,2.53958mm">
                   <w:txbxContent>
@@ -954,13 +957,7 @@
         <w:rPr>
           <w:lang w:val="sv-SE"/>
         </w:rPr>
-        <w:t>}</w:t>
-      </w:r>
-      <w:r>
-        <w:rPr>
-          <w:lang w:val="sv-SE"/>
-        </w:rPr>
-        <w:t xml:space="preserve"> dalam hal ini bertindak dan atas nama </w:t>
+        <w:t xml:space="preserve">} dalam hal ini bertindak dan atas nama </w:t>
       </w:r>
       <w:r>
         <w:rPr>
@@ -1002,13 +999,7 @@
         <w:rPr>
           <w:lang w:val="sv-SE"/>
         </w:rPr>
-        <w:t>}</w:t>
-      </w:r>
-      <w:r>
-        <w:rPr>
-          <w:lang w:val="sv-SE"/>
-        </w:rPr>
-        <w:t xml:space="preserve"> selanjutnya disebut sebagai “PIHAK PERTAMA”.</w:t>
+        <w:t>} selanjutnya disebut sebagai “PIHAK PERTAMA”.</w:t>
       </w:r>
     </w:p>
     <w:p>
@@ -1031,174 +1022,274 @@
         <w:rPr>
           <w:lang w:val="id-ID"/>
         </w:rPr>
-        <w:t>pic_fik</w:t>
-      </w:r>
-      <w:r>
-        <w:rPr>
+        <w:t xml:space="preserve">pic_fik}, </w:t>
+      </w:r>
+      <w:r>
+        <w:rPr>
+          <w:lang w:val="id-ID"/>
+        </w:rPr>
+        <w:t>${</w:t>
+      </w:r>
+      <w:r>
+        <w:rPr>
+          <w:lang w:val="id-ID"/>
+        </w:rPr>
+        <w:t xml:space="preserve">jabatan_pic_fik} </w:t>
+      </w:r>
+      <w:r>
+        <w:rPr>
+          <w:lang w:val="id-ID"/>
+        </w:rPr>
+        <w:t xml:space="preserve"> </w:t>
+      </w:r>
+      <w:r>
+        <w:rPr>
+          <w:lang w:val="id-ID"/>
+        </w:rPr>
+        <w:t xml:space="preserve">Universitas Pembangunan Nasional “Veteran” Jakarta (UPNVJ) dalam hal ini bertindak dalam jabatannya untuk dan atas nama Fakultas Ilmu Komputer UPN “Veteran” Jakarta selanjutnya disebut FIK UPNVJ yang berkedudukan di Jl. </w:t>
+      </w:r>
+      <w:r>
+        <w:rPr>
+          <w:lang w:val="id-ID"/>
+        </w:rPr>
+        <w:t>RS Fatmawait No. 1 Pondok Labu, Cilandak, Jakarta Selatan, 12450, untuk selanjutnya disebut sebagai “PIHAK KEDUA”</w:t>
+      </w:r>
+    </w:p>
+    <w:p>
+      <w:pPr>
+        <w:rPr>
+          <w:lang w:val="id-ID"/>
+        </w:rPr>
+      </w:pPr>
+      <w:r>
+        <w:rPr>
+          <w:lang w:val="id-ID"/>
+        </w:rPr>
+        <w:tab/>
+      </w:r>
+    </w:p>
+    <w:p>
+      <w:pPr>
+        <w:ind w:left="720"/>
+        <w:rPr>
+          <w:lang w:val="sv-SE"/>
+        </w:rPr>
+      </w:pPr>
+      <w:r>
+        <w:rPr>
+          <w:b/>
+          <w:lang w:val="sv-SE"/>
+        </w:rPr>
+        <w:t xml:space="preserve">PIHAK PERTAMA </w:t>
+      </w:r>
+      <w:r>
+        <w:rPr>
+          <w:lang w:val="sv-SE"/>
+        </w:rPr>
+        <w:t xml:space="preserve">dan </w:t>
+      </w:r>
+      <w:r>
+        <w:rPr>
+          <w:b/>
+          <w:lang w:val="sv-SE"/>
+        </w:rPr>
+        <w:t xml:space="preserve">PIHAK KEDUA </w:t>
+      </w:r>
+      <w:r>
+        <w:rPr>
+          <w:lang w:val="sv-SE"/>
+        </w:rPr>
+        <w:t xml:space="preserve">untuk selanjutnya secara bersama - sama disebut </w:t>
+      </w:r>
+      <w:r>
+        <w:rPr>
+          <w:b/>
+          <w:lang w:val="sv-SE"/>
+        </w:rPr>
+        <w:t xml:space="preserve">PARA PIHAK. </w:t>
+      </w:r>
+      <w:r>
+        <w:rPr>
+          <w:lang w:val="sv-SE"/>
+        </w:rPr>
+        <w:t xml:space="preserve">Dengan itikad baik, </w:t>
+      </w:r>
+      <w:r>
+        <w:rPr>
+          <w:b/>
+          <w:lang w:val="sv-SE"/>
+        </w:rPr>
+        <w:t xml:space="preserve">PARA PIHAK </w:t>
+      </w:r>
+      <w:r>
+        <w:rPr>
+          <w:lang w:val="sv-SE"/>
+        </w:rPr>
+        <w:t xml:space="preserve">sepakat untuk melakukan kerjasama secara kelembagaan, dengan memanfaatkan sumber daya yang dapat disediakan oleh masing - masing pihak, tanpa mengganggu pelaksaan tugas pokok masing - masing dengan ketentuan sebagai berikut : </w:t>
+      </w:r>
+    </w:p>
+    <w:p>
+      <w:pPr>
+        <w:ind w:left="720"/>
+        <w:rPr>
+          <w:lang w:val="sv-SE"/>
+        </w:rPr>
+      </w:pPr>
+    </w:p>
+    <w:p>
+      <w:pPr>
+        <w:ind w:left="720"/>
+        <w:rPr>
+          <w:lang w:val="sv-SE"/>
+        </w:rPr>
+      </w:pPr>
+    </w:p>
+    <w:p>
+      <w:pPr>
+        <w:ind w:left="720"/>
+        <w:jc w:val="center"/>
+        <w:rPr>
+          <w:b/>
+          <w:lang w:val="sv-SE"/>
+        </w:rPr>
+      </w:pPr>
+    </w:p>
+    <w:p>
+      <w:pPr>
+        <w:ind w:left="720"/>
+        <w:jc w:val="center"/>
+        <w:rPr>
+          <w:b/>
+          <w:lang w:val="id-ID"/>
+        </w:rPr>
+      </w:pPr>
+      <w:r>
+        <w:rPr>
+          <w:b/>
+          <w:lang w:val="id-ID"/>
+        </w:rPr>
+        <w:t>${</w:t>
+      </w:r>
+      <w:r>
+        <w:rPr>
+          <w:b/>
+          <w:lang w:val="id-ID"/>
+        </w:rPr>
+        <w:t>block_pasal</w:t>
+      </w:r>
+      <w:r>
+        <w:rPr>
+          <w:b/>
           <w:lang w:val="id-ID"/>
         </w:rPr>
         <w:t>}</w:t>
       </w:r>
-      <w:r>
-        <w:rPr>
-          <w:lang w:val="id-ID"/>
-        </w:rPr>
-        <w:t xml:space="preserve">, </w:t>
-      </w:r>
-      <w:r>
-        <w:rPr>
+    </w:p>
+    <w:p>
+      <w:pPr>
+        <w:ind w:left="720"/>
+        <w:jc w:val="center"/>
+        <w:rPr>
+          <w:b/>
+          <w:lang w:val="id-ID"/>
+        </w:rPr>
+      </w:pPr>
+      <w:r>
+        <w:rPr>
+          <w:b/>
+          <w:lang w:val="id-ID"/>
+        </w:rPr>
+        <w:t>PASAL ${pasal}</w:t>
+      </w:r>
+    </w:p>
+    <w:p>
+      <w:pPr>
+        <w:ind w:left="720"/>
+        <w:jc w:val="center"/>
+        <w:rPr>
+          <w:b/>
+          <w:lang w:val="id-ID"/>
+        </w:rPr>
+      </w:pPr>
+      <w:r>
+        <w:rPr>
+          <w:b/>
           <w:lang w:val="id-ID"/>
         </w:rPr>
         <w:t>${</w:t>
       </w:r>
       <w:r>
         <w:rPr>
-          <w:lang w:val="id-ID"/>
-        </w:rPr>
-        <w:t>jabatan_pic_fik</w:t>
-      </w:r>
-      <w:r>
-        <w:rPr>
-          <w:lang w:val="id-ID"/>
-        </w:rPr>
-        <w:t xml:space="preserve">} </w:t>
-      </w:r>
-      <w:r>
-        <w:rPr>
-          <w:lang w:val="id-ID"/>
-        </w:rPr>
-        <w:t xml:space="preserve"> </w:t>
-      </w:r>
-      <w:r>
-        <w:rPr>
-          <w:lang w:val="id-ID"/>
-        </w:rPr>
-        <w:t xml:space="preserve">Universitas Pembangunan Nasional “Veteran” Jakarta (UPNVJ) dalam hal ini bertindak dalam jabatannya untuk dan atas nama Fakultas Ilmu Komputer UPN “Veteran” Jakarta selanjutnya disebut FIK UPNVJ yang berkedudukan di Jl. </w:t>
-      </w:r>
-      <w:r>
-        <w:rPr>
-          <w:lang w:val="sv-SE"/>
-        </w:rPr>
-        <w:t>RS Fatmawait No. 1 Pondok Labu, Cilandak, Jakarta Selatan, 12450, untuk selanjutnya disebut sebagai “PIHAK KEDUA”</w:t>
-      </w:r>
-    </w:p>
-    <w:p>
-      <w:pPr>
-        <w:rPr>
-          <w:lang w:val="sv-SE"/>
-        </w:rPr>
-      </w:pPr>
-      <w:r>
-        <w:rPr>
-          <w:lang w:val="sv-SE"/>
-        </w:rPr>
-        <w:tab/>
-      </w:r>
-    </w:p>
-    <w:p>
-      <w:pPr>
-        <w:ind w:left="720"/>
-        <w:rPr>
-          <w:lang w:val="sv-SE"/>
-        </w:rPr>
-      </w:pPr>
-      <w:r>
-        <w:rPr>
-          <w:b/>
-          <w:lang w:val="sv-SE"/>
-        </w:rPr>
-        <w:t xml:space="preserve">PIHAK PERTAMA </w:t>
-      </w:r>
-      <w:r>
-        <w:rPr>
-          <w:lang w:val="sv-SE"/>
-        </w:rPr>
-        <w:t xml:space="preserve">dan </w:t>
-      </w:r>
-      <w:r>
-        <w:rPr>
-          <w:b/>
-          <w:lang w:val="sv-SE"/>
-        </w:rPr>
-        <w:t xml:space="preserve">PIHAK KEDUA </w:t>
-      </w:r>
-      <w:r>
-        <w:rPr>
-          <w:lang w:val="sv-SE"/>
-        </w:rPr>
-        <w:t xml:space="preserve">untuk selanjutnya secara bersama - sama disebut </w:t>
-      </w:r>
-      <w:r>
-        <w:rPr>
-          <w:b/>
-          <w:lang w:val="sv-SE"/>
-        </w:rPr>
-        <w:t xml:space="preserve">PARA PIHAK. </w:t>
-      </w:r>
-      <w:r>
-        <w:rPr>
-          <w:lang w:val="sv-SE"/>
-        </w:rPr>
-        <w:t xml:space="preserve">Dengan itikad baik, </w:t>
-      </w:r>
-      <w:r>
-        <w:rPr>
-          <w:b/>
-          <w:lang w:val="sv-SE"/>
-        </w:rPr>
-        <w:t xml:space="preserve">PARA PIHAK </w:t>
-      </w:r>
-      <w:r>
-        <w:rPr>
-          <w:lang w:val="sv-SE"/>
-        </w:rPr>
-        <w:t xml:space="preserve">sepakat untuk melakukan kerjasama secara kelembagaan, dengan memanfaatkan sumber daya yang dapat disediakan oleh masing - masing pihak, tanpa mengganggu pelaksaan tugas pokok masing - masing dengan ketentuan sebagai berikut : </w:t>
-      </w:r>
-    </w:p>
-    <w:p>
-      <w:pPr>
-        <w:ind w:left="720"/>
-        <w:rPr>
-          <w:lang w:val="sv-SE"/>
-        </w:rPr>
-      </w:pPr>
-    </w:p>
-    <w:p>
-      <w:pPr>
-        <w:ind w:left="720"/>
-        <w:rPr>
-          <w:lang w:val="sv-SE"/>
-        </w:rPr>
-      </w:pPr>
-    </w:p>
-    <w:p>
-      <w:pPr>
-        <w:ind w:left="720"/>
-        <w:jc w:val="center"/>
-        <w:rPr>
-          <w:b/>
-          <w:lang w:val="sv-SE"/>
-        </w:rPr>
-      </w:pPr>
-    </w:p>
-    <w:p>
-      <w:pPr>
-        <w:ind w:left="720"/>
-        <w:jc w:val="center"/>
-        <w:rPr>
-          <w:b/>
-          <w:lang w:val="id-ID"/>
-        </w:rPr>
-      </w:pPr>
-      <w:r>
-        <w:rPr>
-          <w:b/>
+          <w:b/>
+          <w:lang w:val="id-ID"/>
+        </w:rPr>
+        <w:t>judul_pasal</w:t>
+      </w:r>
+      <w:r>
+        <w:rPr>
+          <w:b/>
+          <w:lang w:val="id-ID"/>
+        </w:rPr>
+        <w:t>}</w:t>
+      </w:r>
+    </w:p>
+    <w:p>
+      <w:pPr>
+        <w:ind w:left="720"/>
+        <w:jc w:val="center"/>
+        <w:rPr>
+          <w:bCs/>
+          <w:lang w:val="id-ID"/>
+        </w:rPr>
+      </w:pPr>
+      <w:r>
+        <w:rPr>
+          <w:bCs/>
           <w:lang w:val="id-ID"/>
         </w:rPr>
         <w:t>${</w:t>
       </w:r>
       <w:r>
         <w:rPr>
+          <w:bCs/>
+          <w:lang w:val="id-ID"/>
+        </w:rPr>
+        <w:t>isi_pasal</w:t>
+      </w:r>
+      <w:r>
+        <w:rPr>
+          <w:bCs/>
+          <w:lang w:val="id-ID"/>
+        </w:rPr>
+        <w:t>}</w:t>
+      </w:r>
+    </w:p>
+    <w:p>
+      <w:pPr>
+        <w:rPr>
+          <w:bCs/>
+          <w:lang w:val="id-ID"/>
+        </w:rPr>
+      </w:pPr>
+    </w:p>
+    <w:p>
+      <w:pPr>
+        <w:ind w:left="720"/>
+        <w:jc w:val="center"/>
+        <w:rPr>
+          <w:b/>
+          <w:lang w:val="id-ID"/>
+        </w:rPr>
+      </w:pPr>
+      <w:r>
+        <w:rPr>
+          <w:b/>
+          <w:lang w:val="id-ID"/>
+        </w:rPr>
+        <w:t>${/</w:t>
+      </w:r>
+      <w:r>
+        <w:rPr>
           <w:b/>
           <w:lang w:val="id-ID"/>
         </w:rPr>
@@ -1214,124 +1305,6 @@
     </w:p>
     <w:p>
       <w:pPr>
-        <w:ind w:left="720"/>
-        <w:jc w:val="center"/>
-        <w:rPr>
-          <w:b/>
-          <w:lang w:val="id-ID"/>
-        </w:rPr>
-      </w:pPr>
-      <w:r>
-        <w:rPr>
-          <w:b/>
-          <w:lang w:val="id-ID"/>
-        </w:rPr>
-        <w:t>PASAL ${pasal}</w:t>
-      </w:r>
-    </w:p>
-    <w:p>
-      <w:pPr>
-        <w:ind w:left="720"/>
-        <w:jc w:val="center"/>
-        <w:rPr>
-          <w:b/>
-          <w:lang w:val="id-ID"/>
-        </w:rPr>
-      </w:pPr>
-      <w:r>
-        <w:rPr>
-          <w:b/>
-          <w:lang w:val="id-ID"/>
-        </w:rPr>
-        <w:t>${</w:t>
-      </w:r>
-      <w:r>
-        <w:rPr>
-          <w:b/>
-          <w:lang w:val="id-ID"/>
-        </w:rPr>
-        <w:t>judul_pasal</w:t>
-      </w:r>
-      <w:r>
-        <w:rPr>
-          <w:b/>
-          <w:lang w:val="id-ID"/>
-        </w:rPr>
-        <w:t>}</w:t>
-      </w:r>
-    </w:p>
-    <w:p>
-      <w:pPr>
-        <w:ind w:left="720"/>
-        <w:jc w:val="center"/>
-        <w:rPr>
-          <w:bCs/>
-          <w:lang w:val="id-ID"/>
-        </w:rPr>
-      </w:pPr>
-      <w:r>
-        <w:rPr>
-          <w:bCs/>
-          <w:lang w:val="id-ID"/>
-        </w:rPr>
-        <w:t>${</w:t>
-      </w:r>
-      <w:r>
-        <w:rPr>
-          <w:bCs/>
-          <w:lang w:val="id-ID"/>
-        </w:rPr>
-        <w:t>isi_pasal</w:t>
-      </w:r>
-      <w:r>
-        <w:rPr>
-          <w:bCs/>
-          <w:lang w:val="id-ID"/>
-        </w:rPr>
-        <w:t>}</w:t>
-      </w:r>
-    </w:p>
-    <w:p>
-      <w:pPr>
-        <w:rPr>
-          <w:bCs/>
-          <w:lang w:val="id-ID"/>
-        </w:rPr>
-      </w:pPr>
-    </w:p>
-    <w:p>
-      <w:pPr>
-        <w:ind w:left="720"/>
-        <w:jc w:val="center"/>
-        <w:rPr>
-          <w:b/>
-          <w:lang w:val="id-ID"/>
-        </w:rPr>
-      </w:pPr>
-      <w:r>
-        <w:rPr>
-          <w:b/>
-          <w:lang w:val="id-ID"/>
-        </w:rPr>
-        <w:t>${/</w:t>
-      </w:r>
-      <w:r>
-        <w:rPr>
-          <w:b/>
-          <w:lang w:val="id-ID"/>
-        </w:rPr>
-        <w:t>block_pasal</w:t>
-      </w:r>
-      <w:r>
-        <w:rPr>
-          <w:b/>
-          <w:lang w:val="id-ID"/>
-        </w:rPr>
-        <w:t>}</w:t>
-      </w:r>
-    </w:p>
-    <w:p>
-      <w:pPr>
         <w:ind w:firstLine="720"/>
         <w:rPr>
           <w:lang w:val="id-ID"/>
@@ -1362,21 +1335,7 @@
           <w:b/>
           <w:lang w:val="id-ID"/>
         </w:rPr>
-        <w:t>${lokasi}</w:t>
-      </w:r>
-      <w:r>
-        <w:rPr>
-          <w:b/>
-          <w:lang w:val="id-ID"/>
-        </w:rPr>
-        <w:t xml:space="preserve">, </w:t>
-      </w:r>
-      <w:r>
-        <w:rPr>
-          <w:b/>
-          <w:lang w:val="id-ID"/>
-        </w:rPr>
-        <w:t>${</w:t>
+        <w:t>${lokasi}, ${</w:t>
       </w:r>
       <w:r>
         <w:rPr>
@@ -2731,6 +2690,7 @@
   <w:style w:type="character" w:default="1" w:styleId="FontParagrafDefault">
     <w:name w:val="Default Paragraph Font"/>
     <w:uiPriority w:val="1"/>
+    <w:semiHidden/>
     <w:unhideWhenUsed/>
   </w:style>
   <w:style w:type="table" w:default="1" w:styleId="TabelNormal">

</xml_diff>